<commit_message>
02. 08. - 13:15
</commit_message>
<xml_diff>
--- a/2024-25/Fizika/Inga jegyzőkönyv.docx
+++ b/2024-25/Fizika/Inga jegyzőkönyv.docx
@@ -129,7 +129,7 @@
       <w:pPr>
         <w:pStyle w:val="Normal"/>
         <w:bidi w:val="0"/>
-        <w:jc w:val="left"/>
+        <w:jc w:val="both"/>
         <w:rPr/>
       </w:pPr>
       <w:r>
@@ -157,6 +157,13 @@
           <w:i/>
           <w:iCs/>
         </w:rPr>
+        <w:t xml:space="preserve">Dr. </w:t>
+      </w:r>
+      <w:r>
+        <w:rPr>
+          <w:i/>
+          <w:iCs/>
+        </w:rPr>
         <w:t>Nagy Piroska Mária által adva</w:t>
       </w:r>
     </w:p>
@@ -202,6 +209,226 @@
       <w:pPr>
         <w:pStyle w:val="Normal"/>
         <w:bidi w:val="0"/>
+        <w:jc w:val="left"/>
+        <w:rPr>
+          <w:i w:val="false"/>
+          <w:i w:val="false"/>
+          <w:iCs w:val="false"/>
+          <w:u w:val="none"/>
+        </w:rPr>
+      </w:pPr>
+      <w:r>
+        <w:rPr>
+          <w:i w:val="false"/>
+          <w:iCs w:val="false"/>
+          <w:u w:val="none"/>
+        </w:rPr>
+      </w:r>
+    </w:p>
+    <w:p>
+      <w:pPr>
+        <w:pStyle w:val="Normal"/>
+        <w:numPr>
+          <w:ilvl w:val="0"/>
+          <w:numId w:val="1"/>
+        </w:numPr>
+        <w:bidi w:val="0"/>
+        <w:jc w:val="left"/>
+        <w:rPr>
+          <w:i/>
+          <w:i/>
+          <w:iCs/>
+          <w:u w:val="single"/>
+        </w:rPr>
+      </w:pPr>
+      <w:r>
+        <w:rPr>
+          <w:i/>
+          <w:iCs/>
+          <w:u w:val="single"/>
+        </w:rPr>
+        <w:t>A mérés leírása</w:t>
+      </w:r>
+      <w:r>
+        <w:rPr>
+          <w:i/>
+          <w:iCs/>
+          <w:u w:val="none"/>
+        </w:rPr>
+        <w:t>:</w:t>
+      </w:r>
+    </w:p>
+    <w:p>
+      <w:pPr>
+        <w:pStyle w:val="Normal"/>
+        <w:bidi w:val="0"/>
+        <w:jc w:val="left"/>
+        <w:rPr>
+          <w:i w:val="false"/>
+          <w:i w:val="false"/>
+          <w:iCs w:val="false"/>
+          <w:u w:val="none"/>
+        </w:rPr>
+      </w:pPr>
+      <w:r>
+        <w:rPr>
+          <w:i w:val="false"/>
+          <w:iCs w:val="false"/>
+          <w:u w:val="none"/>
+        </w:rPr>
+        <w:tab/>
+      </w:r>
+    </w:p>
+    <w:p>
+      <w:pPr>
+        <w:pStyle w:val="Normal"/>
+        <w:bidi w:val="0"/>
+        <w:jc w:val="both"/>
+        <w:rPr>
+          <w:i w:val="false"/>
+          <w:i w:val="false"/>
+          <w:iCs w:val="false"/>
+          <w:u w:val="none"/>
+        </w:rPr>
+      </w:pPr>
+      <w:r>
+        <w:rPr>
+          <w:i w:val="false"/>
+          <w:iCs w:val="false"/>
+          <w:u w:val="none"/>
+        </w:rPr>
+        <w:tab/>
+      </w:r>
+      <w:r>
+        <w:rPr>
+          <w:i w:val="false"/>
+          <w:iCs w:val="false"/>
+          <w:sz w:val="22"/>
+          <w:szCs w:val="22"/>
+          <w:u w:val="none"/>
+        </w:rPr>
+        <w:t>Öt különböző hosszúságú fonállal épített matematikai inga lengésének vizsgálata. Ehhez először azonos fonálhosszal vett kísérletekkel szükséges megállapításokat tenni.</w:t>
+      </w:r>
+    </w:p>
+    <w:p>
+      <w:pPr>
+        <w:pStyle w:val="Normal"/>
+        <w:bidi w:val="0"/>
+        <w:jc w:val="both"/>
+        <w:rPr/>
+      </w:pPr>
+      <w:r>
+        <w:rPr>
+          <w:i w:val="false"/>
+          <w:iCs w:val="false"/>
+          <w:sz w:val="22"/>
+          <w:szCs w:val="22"/>
+          <w:u w:val="none"/>
+        </w:rPr>
+        <w:tab/>
+        <w:t>Az inga lengésidejének változását az inga (kezdő) kitérésétől való függésének meghatározásához, 3 (kismértékű), de eltérő szögű kitérést vizsgálunk. Ezáltal megállapítjuk, hogy a lengésidő nem függ az inga kitérésétől. Hasonlóan, azonos fonálhosszal határozható meg, az ingára egység tömegű testet, majd kétszer akkora tömegű testet akasztva, hogy a lengő test tömegétől sem függ a lengésidő.</w:t>
+      </w:r>
+    </w:p>
+    <w:p>
+      <w:pPr>
+        <w:pStyle w:val="Normal"/>
+        <w:bidi w:val="0"/>
+        <w:jc w:val="both"/>
+        <w:rPr/>
+      </w:pPr>
+      <w:r>
+        <w:rPr>
+          <w:i w:val="false"/>
+          <w:iCs w:val="false"/>
+          <w:sz w:val="22"/>
+          <w:szCs w:val="22"/>
+          <w:u w:val="none"/>
+        </w:rPr>
+        <w:tab/>
+        <w:t>Így az inga kitérésétől és a rajta lengő test tömegétől függetlenül vizsgálható hogyan függ az inga fonalának hosszától a lengésidő.</w:t>
+      </w:r>
+    </w:p>
+    <w:p>
+      <w:pPr>
+        <w:pStyle w:val="Normal"/>
+        <w:bidi w:val="0"/>
+        <w:jc w:val="left"/>
+        <w:rPr>
+          <w:i w:val="false"/>
+          <w:i w:val="false"/>
+          <w:iCs w:val="false"/>
+          <w:u w:val="none"/>
+        </w:rPr>
+      </w:pPr>
+      <w:r>
+        <w:rPr>
+          <w:i w:val="false"/>
+          <w:iCs w:val="false"/>
+          <w:u w:val="none"/>
+        </w:rPr>
+      </w:r>
+    </w:p>
+    <w:p>
+      <w:pPr>
+        <w:pStyle w:val="Normal"/>
+        <w:bidi w:val="0"/>
+        <w:rPr>
+          <w:i w:val="false"/>
+          <w:i w:val="false"/>
+          <w:iCs w:val="false"/>
+          <w:u w:val="none"/>
+        </w:rPr>
+      </w:pPr>
+      <w:r>
+        <w:rPr>
+          <w:i w:val="false"/>
+          <w:iCs w:val="false"/>
+          <w:u w:val="none"/>
+        </w:rPr>
+      </w:r>
+    </w:p>
+    <w:p>
+      <w:pPr>
+        <w:pStyle w:val="Normal"/>
+        <w:numPr>
+          <w:ilvl w:val="0"/>
+          <w:numId w:val="1"/>
+        </w:numPr>
+        <w:bidi w:val="0"/>
+        <w:jc w:val="left"/>
+        <w:rPr>
+          <w:i/>
+          <w:i/>
+          <w:iCs/>
+          <w:u w:val="single"/>
+        </w:rPr>
+      </w:pPr>
+      <w:r>
+        <w:rPr>
+          <w:i/>
+          <w:iCs/>
+          <w:u w:val="single"/>
+        </w:rPr>
+        <w:t>A méréshez használt eszközök</w:t>
+      </w:r>
+      <w:r>
+        <w:rPr>
+          <w:i/>
+          <w:iCs/>
+          <w:u w:val="none"/>
+        </w:rPr>
+        <w:t>:</w:t>
+      </w:r>
+    </w:p>
+    <w:p>
+      <w:pPr>
+        <w:pStyle w:val="Normal"/>
+        <w:numPr>
+          <w:ilvl w:val="0"/>
+          <w:numId w:val="0"/>
+        </w:numPr>
+        <w:bidi w:val="0"/>
+        <w:ind w:hanging="0" w:left="720"/>
         <w:jc w:val="left"/>
         <w:rPr>
           <w:i w:val="false"/>
@@ -228,162 +455,19 @@
         <w:bidi w:val="0"/>
         <w:jc w:val="left"/>
         <w:rPr>
-          <w:i/>
-          <w:i/>
-          <w:iCs/>
-          <w:u w:val="single"/>
-        </w:rPr>
-      </w:pPr>
-      <w:r>
-        <w:rPr>
-          <w:i/>
-          <w:iCs/>
-          <w:u w:val="single"/>
-        </w:rPr>
-        <w:t>A mérés leírása</w:t>
-      </w:r>
-      <w:r>
-        <w:rPr>
-          <w:i/>
-          <w:iCs/>
-          <w:u w:val="none"/>
-        </w:rPr>
-        <w:t>:</w:t>
-      </w:r>
-    </w:p>
-    <w:p>
-      <w:pPr>
-        <w:pStyle w:val="Normal"/>
-        <w:bidi w:val="0"/>
-        <w:jc w:val="left"/>
-        <w:rPr>
-          <w:i w:val="false"/>
-          <w:i w:val="false"/>
-          <w:iCs w:val="false"/>
-          <w:u w:val="none"/>
-        </w:rPr>
-      </w:pPr>
-      <w:r>
-        <w:rPr>
-          <w:i w:val="false"/>
-          <w:iCs w:val="false"/>
-          <w:u w:val="none"/>
-        </w:rPr>
-        <w:tab/>
-      </w:r>
-    </w:p>
-    <w:p>
-      <w:pPr>
-        <w:pStyle w:val="Normal"/>
-        <w:bidi w:val="0"/>
-        <w:jc w:val="left"/>
-        <w:rPr>
-          <w:i w:val="false"/>
-          <w:i w:val="false"/>
-          <w:iCs w:val="false"/>
-          <w:u w:val="none"/>
-        </w:rPr>
-      </w:pPr>
-      <w:r>
-        <w:rPr>
-          <w:i w:val="false"/>
-          <w:iCs w:val="false"/>
-          <w:u w:val="none"/>
-        </w:rPr>
-        <w:tab/>
-      </w:r>
-      <w:r>
-        <w:rPr>
-          <w:i w:val="false"/>
-          <w:iCs w:val="false"/>
-          <w:sz w:val="22"/>
-          <w:szCs w:val="22"/>
-          <w:u w:val="none"/>
-        </w:rPr>
-        <w:t>Öt különböző hosszúságú fonállal épített matematikai inga lengésének vizsgálata. Ehhez először azonos fonálhosszal vett kísérletekkel szükséges megállapításokat tenni.</w:t>
-      </w:r>
-    </w:p>
-    <w:p>
-      <w:pPr>
-        <w:pStyle w:val="Normal"/>
-        <w:bidi w:val="0"/>
-        <w:jc w:val="left"/>
-        <w:rPr>
-          <w:sz w:val="22"/>
-          <w:szCs w:val="22"/>
-        </w:rPr>
-      </w:pPr>
-      <w:r>
-        <w:rPr>
-          <w:i w:val="false"/>
-          <w:iCs w:val="false"/>
-          <w:sz w:val="22"/>
-          <w:szCs w:val="22"/>
-          <w:u w:val="none"/>
-        </w:rPr>
-        <w:tab/>
-        <w:t>Az inga lengésidejének változását az inga (kezdő) kitérésétől való függésének meghatározásához, 3 (kismértékű), de eltérő szögű kitérést vizsgálunk. Ezáltal megállapítjuk, hogy a lengésidő nem függ az inga kitérésétől. Hasonlóan, azonos fonálhosszal határozható meg, az ingára egység tömegű testet, majd kétszer akkora tömegű testet akasztva, hogy a lengő test tömegétől sem függ a lengésidő.</w:t>
-      </w:r>
-    </w:p>
-    <w:p>
-      <w:pPr>
-        <w:pStyle w:val="Normal"/>
-        <w:bidi w:val="0"/>
-        <w:jc w:val="left"/>
-        <w:rPr>
-          <w:sz w:val="22"/>
-          <w:szCs w:val="22"/>
-        </w:rPr>
-      </w:pPr>
-      <w:r>
-        <w:rPr>
-          <w:i w:val="false"/>
-          <w:iCs w:val="false"/>
-          <w:sz w:val="22"/>
-          <w:szCs w:val="22"/>
-          <w:u w:val="none"/>
-        </w:rPr>
-        <w:tab/>
-        <w:t>Így az inga kitérésétől és a rajta lengő test tömegétől függetlenül vizsgálható hogyan függ az inga fonalának hosszától a lengésidő.</w:t>
-      </w:r>
-    </w:p>
-    <w:p>
-      <w:pPr>
-        <w:pStyle w:val="Normal"/>
-        <w:bidi w:val="0"/>
-        <w:jc w:val="left"/>
-        <w:rPr>
-          <w:i w:val="false"/>
-          <w:i w:val="false"/>
-          <w:iCs w:val="false"/>
-          <w:u w:val="none"/>
-        </w:rPr>
-      </w:pPr>
-      <w:r>
-        <w:rPr>
-          <w:i w:val="false"/>
-          <w:iCs w:val="false"/>
-          <w:u w:val="none"/>
-        </w:rPr>
-      </w:r>
-    </w:p>
-    <w:p>
-      <w:pPr>
-        <w:pStyle w:val="Normal"/>
-        <w:bidi w:val="0"/>
-        <w:rPr>
-          <w:i w:val="false"/>
-          <w:i w:val="false"/>
-          <w:iCs w:val="false"/>
-          <w:u w:val="none"/>
-        </w:rPr>
-      </w:pPr>
-      <w:r>
-        <w:rPr>
-          <w:i w:val="false"/>
-          <w:iCs w:val="false"/>
-          <w:u w:val="none"/>
-        </w:rPr>
+          <w:sz w:val="22"/>
+          <w:szCs w:val="22"/>
+        </w:rPr>
+      </w:pPr>
+      <w:r>
+        <w:rPr>
+          <w:i w:val="false"/>
+          <w:iCs w:val="false"/>
+          <w:sz w:val="22"/>
+          <w:szCs w:val="22"/>
+          <w:u w:val="none"/>
+        </w:rPr>
+        <w:t>méterrúd – távolság mérésére</w:t>
       </w:r>
     </w:p>
     <w:p>
@@ -396,222 +480,167 @@
         <w:bidi w:val="0"/>
         <w:jc w:val="left"/>
         <w:rPr>
+          <w:sz w:val="22"/>
+          <w:szCs w:val="22"/>
+        </w:rPr>
+      </w:pPr>
+      <w:r>
+        <w:rPr>
+          <w:i w:val="false"/>
+          <w:iCs w:val="false"/>
+          <w:sz w:val="22"/>
+          <w:szCs w:val="22"/>
+          <w:u w:val="none"/>
+        </w:rPr>
+        <w:t>telefon – időeltérés mérésére</w:t>
+      </w:r>
+    </w:p>
+    <w:p>
+      <w:pPr>
+        <w:pStyle w:val="Normal"/>
+        <w:numPr>
+          <w:ilvl w:val="0"/>
+          <w:numId w:val="2"/>
+        </w:numPr>
+        <w:bidi w:val="0"/>
+        <w:jc w:val="left"/>
+        <w:rPr>
+          <w:sz w:val="22"/>
+          <w:szCs w:val="22"/>
+        </w:rPr>
+      </w:pPr>
+      <w:r>
+        <w:rPr>
+          <w:i w:val="false"/>
+          <w:iCs w:val="false"/>
+          <w:sz w:val="22"/>
+          <w:szCs w:val="22"/>
+          <w:u w:val="none"/>
+        </w:rPr>
+        <w:t>inga</w:t>
+      </w:r>
+    </w:p>
+    <w:p>
+      <w:pPr>
+        <w:pStyle w:val="Normal"/>
+        <w:numPr>
+          <w:ilvl w:val="1"/>
+          <w:numId w:val="2"/>
+        </w:numPr>
+        <w:bidi w:val="0"/>
+        <w:jc w:val="left"/>
+        <w:rPr>
+          <w:sz w:val="22"/>
+          <w:szCs w:val="22"/>
+        </w:rPr>
+      </w:pPr>
+      <w:r>
+        <w:rPr>
+          <w:i w:val="false"/>
+          <w:iCs w:val="false"/>
+          <w:sz w:val="22"/>
+          <w:szCs w:val="22"/>
+          <w:u w:val="none"/>
+        </w:rPr>
+        <w:t xml:space="preserve">talpas fém rúd – </w:t>
+      </w:r>
+      <w:r>
+        <w:rPr>
+          <w:i/>
+          <w:iCs/>
+          <w:sz w:val="22"/>
+          <w:szCs w:val="22"/>
+          <w:u w:val="none"/>
+        </w:rPr>
+        <w:t>ingaállvány</w:t>
+      </w:r>
+    </w:p>
+    <w:p>
+      <w:pPr>
+        <w:pStyle w:val="Normal"/>
+        <w:numPr>
+          <w:ilvl w:val="1"/>
+          <w:numId w:val="2"/>
+        </w:numPr>
+        <w:bidi w:val="0"/>
+        <w:jc w:val="left"/>
+        <w:rPr>
+          <w:sz w:val="22"/>
+          <w:szCs w:val="22"/>
+        </w:rPr>
+      </w:pPr>
+      <w:r>
+        <w:rPr>
+          <w:i w:val="false"/>
+          <w:iCs w:val="false"/>
+          <w:sz w:val="22"/>
+          <w:szCs w:val="22"/>
+          <w:u w:val="none"/>
+        </w:rPr>
+        <w:t xml:space="preserve">fonál – </w:t>
+      </w:r>
+      <w:r>
+        <w:rPr>
+          <w:i/>
+          <w:iCs/>
+          <w:sz w:val="22"/>
+          <w:szCs w:val="22"/>
+          <w:u w:val="none"/>
+        </w:rPr>
+        <w:t>ingakötél</w:t>
+      </w:r>
+    </w:p>
+    <w:p>
+      <w:pPr>
+        <w:pStyle w:val="Normal"/>
+        <w:numPr>
+          <w:ilvl w:val="1"/>
+          <w:numId w:val="2"/>
+        </w:numPr>
+        <w:bidi w:val="0"/>
+        <w:jc w:val="left"/>
+        <w:rPr>
+          <w:sz w:val="22"/>
+          <w:szCs w:val="22"/>
+        </w:rPr>
+      </w:pPr>
+      <w:r>
+        <w:rPr>
+          <w:i w:val="false"/>
+          <w:iCs w:val="false"/>
+          <w:sz w:val="22"/>
+          <w:szCs w:val="22"/>
+          <w:u w:val="none"/>
+        </w:rPr>
+        <w:t xml:space="preserve">50g-os súlyok – </w:t>
+      </w:r>
+      <w:r>
+        <w:rPr>
+          <w:i/>
+          <w:iCs/>
+          <w:sz w:val="22"/>
+          <w:szCs w:val="22"/>
+          <w:u w:val="none"/>
+        </w:rPr>
+        <w:t>ingatest</w:t>
+      </w:r>
+    </w:p>
+    <w:p>
+      <w:pPr>
+        <w:pStyle w:val="Normal"/>
+        <w:bidi w:val="0"/>
+        <w:jc w:val="left"/>
+        <w:rPr>
           <w:i/>
           <w:i/>
           <w:iCs/>
-          <w:u w:val="single"/>
         </w:rPr>
       </w:pPr>
       <w:r>
         <w:rPr>
           <w:i/>
           <w:iCs/>
-          <w:u w:val="single"/>
-        </w:rPr>
-        <w:t>A méréshez használt eszközök</w:t>
-      </w:r>
-      <w:r>
-        <w:rPr>
-          <w:i/>
-          <w:iCs/>
-          <w:u w:val="none"/>
-        </w:rPr>
-        <w:t>:</w:t>
-      </w:r>
-    </w:p>
-    <w:p>
-      <w:pPr>
-        <w:pStyle w:val="Normal"/>
-        <w:numPr>
-          <w:ilvl w:val="0"/>
-          <w:numId w:val="0"/>
-        </w:numPr>
-        <w:bidi w:val="0"/>
-        <w:ind w:hanging="0" w:left="720"/>
-        <w:jc w:val="left"/>
-        <w:rPr>
-          <w:i w:val="false"/>
-          <w:i w:val="false"/>
-          <w:iCs w:val="false"/>
-          <w:u w:val="none"/>
-        </w:rPr>
-      </w:pPr>
-      <w:r>
-        <w:rPr/>
-      </w:r>
-    </w:p>
-    <w:p>
-      <w:pPr>
-        <w:pStyle w:val="Normal"/>
-        <w:numPr>
-          <w:ilvl w:val="0"/>
-          <w:numId w:val="3"/>
-        </w:numPr>
-        <w:bidi w:val="0"/>
-        <w:jc w:val="left"/>
-        <w:rPr>
-          <w:i w:val="false"/>
-          <w:i w:val="false"/>
-          <w:iCs w:val="false"/>
-          <w:u w:val="none"/>
-        </w:rPr>
-      </w:pPr>
-      <w:r>
-        <w:rPr>
-          <w:i w:val="false"/>
-          <w:iCs w:val="false"/>
-          <w:u w:val="none"/>
-        </w:rPr>
-        <w:t>méterrúd – távolság mérésére</w:t>
-      </w:r>
-    </w:p>
-    <w:p>
-      <w:pPr>
-        <w:pStyle w:val="Normal"/>
-        <w:numPr>
-          <w:ilvl w:val="0"/>
-          <w:numId w:val="3"/>
-        </w:numPr>
-        <w:bidi w:val="0"/>
-        <w:jc w:val="left"/>
-        <w:rPr>
-          <w:i w:val="false"/>
-          <w:i w:val="false"/>
-          <w:iCs w:val="false"/>
-          <w:u w:val="none"/>
-        </w:rPr>
-      </w:pPr>
-      <w:r>
-        <w:rPr>
-          <w:i w:val="false"/>
-          <w:iCs w:val="false"/>
-          <w:u w:val="none"/>
-        </w:rPr>
-        <w:t>telefon – időeltérés mérésére</w:t>
-      </w:r>
-    </w:p>
-    <w:p>
-      <w:pPr>
-        <w:pStyle w:val="Normal"/>
-        <w:numPr>
-          <w:ilvl w:val="0"/>
-          <w:numId w:val="3"/>
-        </w:numPr>
-        <w:bidi w:val="0"/>
-        <w:jc w:val="left"/>
-        <w:rPr>
-          <w:i w:val="false"/>
-          <w:i w:val="false"/>
-          <w:iCs w:val="false"/>
-          <w:u w:val="none"/>
-        </w:rPr>
-      </w:pPr>
-      <w:r>
-        <w:rPr>
-          <w:i w:val="false"/>
-          <w:iCs w:val="false"/>
-          <w:u w:val="none"/>
-        </w:rPr>
-        <w:t>inga</w:t>
-      </w:r>
-    </w:p>
-    <w:p>
-      <w:pPr>
-        <w:pStyle w:val="Normal"/>
-        <w:numPr>
-          <w:ilvl w:val="1"/>
-          <w:numId w:val="3"/>
-        </w:numPr>
-        <w:bidi w:val="0"/>
-        <w:jc w:val="left"/>
-        <w:rPr>
-          <w:i w:val="false"/>
-          <w:i w:val="false"/>
-          <w:iCs w:val="false"/>
-          <w:u w:val="none"/>
-        </w:rPr>
-      </w:pPr>
-      <w:r>
-        <w:rPr>
-          <w:i w:val="false"/>
-          <w:iCs w:val="false"/>
-          <w:u w:val="none"/>
-        </w:rPr>
-        <w:t xml:space="preserve">talpas fém rúd – </w:t>
-      </w:r>
-      <w:r>
-        <w:rPr>
-          <w:i/>
-          <w:iCs/>
-          <w:u w:val="none"/>
-        </w:rPr>
-        <w:t>ingaállvány</w:t>
-      </w:r>
-    </w:p>
-    <w:p>
-      <w:pPr>
-        <w:pStyle w:val="Normal"/>
-        <w:numPr>
-          <w:ilvl w:val="1"/>
-          <w:numId w:val="3"/>
-        </w:numPr>
-        <w:bidi w:val="0"/>
-        <w:jc w:val="left"/>
-        <w:rPr>
-          <w:i w:val="false"/>
-          <w:i w:val="false"/>
-          <w:iCs w:val="false"/>
-          <w:u w:val="none"/>
-        </w:rPr>
-      </w:pPr>
-      <w:r>
-        <w:rPr>
-          <w:i w:val="false"/>
-          <w:iCs w:val="false"/>
-          <w:u w:val="none"/>
-        </w:rPr>
-        <w:t xml:space="preserve">fonál – </w:t>
-      </w:r>
-      <w:r>
-        <w:rPr>
-          <w:i/>
-          <w:iCs/>
-          <w:u w:val="none"/>
-        </w:rPr>
-        <w:t>ingakötél</w:t>
-      </w:r>
-    </w:p>
-    <w:p>
-      <w:pPr>
-        <w:pStyle w:val="Normal"/>
-        <w:numPr>
-          <w:ilvl w:val="1"/>
-          <w:numId w:val="3"/>
-        </w:numPr>
-        <w:bidi w:val="0"/>
-        <w:jc w:val="left"/>
-        <w:rPr>
-          <w:i w:val="false"/>
-          <w:i w:val="false"/>
-          <w:iCs w:val="false"/>
-          <w:u w:val="none"/>
-        </w:rPr>
-      </w:pPr>
-      <w:r>
-        <w:rPr>
-          <w:i w:val="false"/>
-          <w:iCs w:val="false"/>
-          <w:u w:val="none"/>
-        </w:rPr>
-        <w:t xml:space="preserve">50g-os súlyok – </w:t>
-      </w:r>
-      <w:r>
-        <w:rPr>
-          <w:i/>
-          <w:iCs/>
-          <w:u w:val="none"/>
-        </w:rPr>
-        <w:t>ingatest</w:t>
+        </w:rPr>
       </w:r>
     </w:p>
     <w:p>
@@ -635,27 +664,9 @@
     <w:p>
       <w:pPr>
         <w:pStyle w:val="Normal"/>
-        <w:bidi w:val="0"/>
-        <w:jc w:val="left"/>
-        <w:rPr>
-          <w:i/>
-          <w:i/>
-          <w:iCs/>
-        </w:rPr>
-      </w:pPr>
-      <w:r>
-        <w:rPr>
-          <w:i/>
-          <w:iCs/>
-        </w:rPr>
-      </w:r>
-    </w:p>
-    <w:p>
-      <w:pPr>
-        <w:pStyle w:val="Normal"/>
         <w:numPr>
           <w:ilvl w:val="0"/>
-          <w:numId w:val="2"/>
+          <w:numId w:val="1"/>
         </w:numPr>
         <w:bidi w:val="0"/>
         <w:jc w:val="left"/>
@@ -772,11 +783,8 @@
       <w:pPr>
         <w:pStyle w:val="Normal"/>
         <w:bidi w:val="0"/>
-        <w:jc w:val="left"/>
-        <w:rPr>
-          <w:sz w:val="22"/>
-          <w:szCs w:val="22"/>
-        </w:rPr>
+        <w:jc w:val="both"/>
+        <w:rPr/>
       </w:pPr>
       <w:r>
         <w:rPr>
@@ -793,37 +801,32 @@
       <w:pPr>
         <w:pStyle w:val="Normal"/>
         <w:bidi w:val="0"/>
-        <w:jc w:val="left"/>
-        <w:rPr>
-          <w:i w:val="false"/>
-          <w:i w:val="false"/>
-          <w:iCs w:val="false"/>
-          <w:sz w:val="22"/>
-          <w:szCs w:val="22"/>
-          <w:u w:val="none"/>
-        </w:rPr>
-      </w:pPr>
-      <w:r>
-        <w:rPr>
-          <w:i w:val="false"/>
-          <w:iCs w:val="false"/>
-          <w:sz w:val="22"/>
-          <w:szCs w:val="22"/>
-          <w:u w:val="none"/>
-        </w:rPr>
-      </w:r>
-    </w:p>
-    <w:p>
-      <w:pPr>
-        <w:pStyle w:val="Normal"/>
-        <w:bidi w:val="0"/>
-        <w:jc w:val="left"/>
-        <w:rPr>
-          <w:i w:val="false"/>
-          <w:i w:val="false"/>
-          <w:iCs w:val="false"/>
-          <w:u w:val="none"/>
-        </w:rPr>
+        <w:jc w:val="both"/>
+        <w:rPr>
+          <w:i w:val="false"/>
+          <w:i w:val="false"/>
+          <w:iCs w:val="false"/>
+          <w:sz w:val="22"/>
+          <w:szCs w:val="22"/>
+          <w:u w:val="none"/>
+        </w:rPr>
+      </w:pPr>
+      <w:r>
+        <w:rPr>
+          <w:i w:val="false"/>
+          <w:iCs w:val="false"/>
+          <w:sz w:val="22"/>
+          <w:szCs w:val="22"/>
+          <w:u w:val="none"/>
+        </w:rPr>
+      </w:r>
+    </w:p>
+    <w:p>
+      <w:pPr>
+        <w:pStyle w:val="Normal"/>
+        <w:bidi w:val="0"/>
+        <w:jc w:val="both"/>
+        <w:rPr/>
       </w:pPr>
       <w:r>
         <w:rPr>
@@ -869,7 +872,11 @@
         </w:rPr>
       </w:pPr>
       <w:r>
-        <w:rPr/>
+        <w:rPr>
+          <w:i w:val="false"/>
+          <w:iCs w:val="false"/>
+          <w:u w:val="none"/>
+        </w:rPr>
       </w:r>
     </w:p>
     <w:tbl>
@@ -913,18 +920,8 @@
             </w:pPr>
             <w:r>
               <w:rPr>
-                <w:b w:val="false"/>
-                <w:bCs w:val="false"/>
-                <w:i w:val="false"/>
-                <w:iCs w:val="false"/>
-                <w:strike w:val="false"/>
-                <w:dstrike w:val="false"/>
-                <w:outline w:val="false"/>
-                <w:shadow w:val="false"/>
-                <w:color w:val="000000"/>
-                <w:sz w:val="24"/>
-                <w:szCs w:val="24"/>
-                <w:u w:val="none"/>
+                <w:b/>
+                <w:bCs/>
               </w:rPr>
             </w:r>
           </w:p>
@@ -1746,16 +1743,19 @@
       </w:pPr>
       <w:r>
         <w:rPr>
-          <w:sz w:val="22"/>
-          <w:szCs w:val="22"/>
-        </w:rPr>
-      </w:r>
-    </w:p>
-    <w:p>
-      <w:pPr>
-        <w:pStyle w:val="Normal"/>
-        <w:bidi w:val="0"/>
-        <w:jc w:val="left"/>
+          <w:b/>
+          <w:bCs/>
+          <w:i/>
+          <w:iCs/>
+          <w:u w:val="none"/>
+        </w:rPr>
+      </w:r>
+    </w:p>
+    <w:p>
+      <w:pPr>
+        <w:pStyle w:val="Normal"/>
+        <w:bidi w:val="0"/>
+        <w:jc w:val="both"/>
         <w:rPr/>
       </w:pPr>
       <w:r>
@@ -1778,6 +1778,7 @@
       <w:pPr>
         <w:pStyle w:val="Normal"/>
         <w:bidi w:val="0"/>
+        <w:spacing w:before="0" w:after="0"/>
         <w:jc w:val="left"/>
         <w:rPr/>
       </w:pPr>
@@ -1822,15 +1823,8 @@
       <w:pPr>
         <w:pStyle w:val="Normal"/>
         <w:bidi w:val="0"/>
-        <w:jc w:val="left"/>
-        <w:rPr>
-          <w:i w:val="false"/>
-          <w:i w:val="false"/>
-          <w:iCs w:val="false"/>
-          <w:sz w:val="22"/>
-          <w:szCs w:val="22"/>
-          <w:u w:val="none"/>
-        </w:rPr>
+        <w:jc w:val="both"/>
+        <w:rPr/>
       </w:pPr>
       <w:r>
         <w:rPr>
@@ -1849,15 +1843,8 @@
       <w:pPr>
         <w:pStyle w:val="Normal"/>
         <w:bidi w:val="0"/>
-        <w:jc w:val="left"/>
-        <w:rPr>
-          <w:i w:val="false"/>
-          <w:i w:val="false"/>
-          <w:iCs w:val="false"/>
-          <w:sz w:val="22"/>
-          <w:szCs w:val="22"/>
-          <w:u w:val="none"/>
-        </w:rPr>
+        <w:jc w:val="both"/>
+        <w:rPr/>
       </w:pPr>
       <w:r>
         <w:rPr>
@@ -1939,9 +1926,9 @@
         </w:tblCellMar>
       </w:tblPr>
       <w:tblGrid>
-        <w:gridCol w:w="3175"/>
+        <w:gridCol w:w="3172"/>
         <w:gridCol w:w="1985"/>
-        <w:gridCol w:w="4761"/>
+        <w:gridCol w:w="4764"/>
       </w:tblGrid>
       <w:tr>
         <w:trPr>
@@ -1949,7 +1936,7 @@
         </w:trPr>
         <w:tc>
           <w:tcPr>
-            <w:tcW w:w="3175" w:type="dxa"/>
+            <w:tcW w:w="3172" w:type="dxa"/>
             <w:tcBorders>
               <w:top w:val="single" w:sz="6" w:space="0" w:color="000000"/>
               <w:bottom w:val="single" w:sz="6" w:space="0" w:color="000000"/>
@@ -1969,18 +1956,10 @@
             </w:pPr>
             <w:r>
               <w:rPr>
-                <w:b w:val="false"/>
-                <w:bCs w:val="false"/>
-                <w:i w:val="false"/>
-                <w:iCs w:val="false"/>
-                <w:strike w:val="false"/>
-                <w:dstrike w:val="false"/>
-                <w:outline w:val="false"/>
-                <w:shadow w:val="false"/>
-                <w:color w:val="000000"/>
-                <w:sz w:val="24"/>
-                <w:szCs w:val="24"/>
-                <w:u w:val="none"/>
+                <w:b/>
+                <w:bCs/>
+                <w:sz w:val="22"/>
+                <w:szCs w:val="22"/>
               </w:rPr>
             </w:r>
           </w:p>
@@ -2023,7 +2002,7 @@
         </w:tc>
         <w:tc>
           <w:tcPr>
-            <w:tcW w:w="4761" w:type="dxa"/>
+            <w:tcW w:w="4764" w:type="dxa"/>
             <w:tcBorders>
               <w:top w:val="single" w:sz="6" w:space="0" w:color="000000"/>
               <w:bottom w:val="single" w:sz="6" w:space="0" w:color="000000"/>
@@ -2065,7 +2044,7 @@
         </w:trPr>
         <w:tc>
           <w:tcPr>
-            <w:tcW w:w="3175" w:type="dxa"/>
+            <w:tcW w:w="3172" w:type="dxa"/>
             <w:tcBorders/>
           </w:tcPr>
           <w:p>
@@ -2136,7 +2115,7 @@
         </w:tc>
         <w:tc>
           <w:tcPr>
-            <w:tcW w:w="4761" w:type="dxa"/>
+            <w:tcW w:w="4764" w:type="dxa"/>
             <w:tcBorders/>
           </w:tcPr>
           <w:p>
@@ -2243,7 +2222,7 @@
         </w:trPr>
         <w:tc>
           <w:tcPr>
-            <w:tcW w:w="3175" w:type="dxa"/>
+            <w:tcW w:w="3172" w:type="dxa"/>
             <w:tcBorders>
               <w:bottom w:val="single" w:sz="6" w:space="0" w:color="000000"/>
             </w:tcBorders>
@@ -2314,7 +2293,7 @@
         </w:tc>
         <w:tc>
           <w:tcPr>
-            <w:tcW w:w="4761" w:type="dxa"/>
+            <w:tcW w:w="4764" w:type="dxa"/>
             <w:tcBorders>
               <w:bottom w:val="single" w:sz="6" w:space="0" w:color="000000"/>
             </w:tcBorders>
@@ -2408,11 +2387,8 @@
       <w:pPr>
         <w:pStyle w:val="Normal"/>
         <w:bidi w:val="0"/>
-        <w:jc w:val="left"/>
-        <w:rPr>
-          <w:sz w:val="22"/>
-          <w:szCs w:val="22"/>
-        </w:rPr>
+        <w:jc w:val="both"/>
+        <w:rPr/>
       </w:pPr>
       <w:r>
         <w:rPr>
@@ -2528,17 +2504,8 @@
       <w:pPr>
         <w:pStyle w:val="Normal"/>
         <w:bidi w:val="0"/>
-        <w:jc w:val="left"/>
-        <w:rPr>
-          <w:b/>
-          <w:bCs/>
-          <w:i w:val="false"/>
-          <w:i w:val="false"/>
-          <w:iCs w:val="false"/>
-          <w:sz w:val="22"/>
-          <w:szCs w:val="22"/>
-          <w:u w:val="none"/>
-        </w:rPr>
+        <w:jc w:val="both"/>
+        <w:rPr/>
       </w:pPr>
       <w:r>
         <w:rPr>
@@ -2615,18 +2582,10 @@
             </w:pPr>
             <w:r>
               <w:rPr>
-                <w:b w:val="false"/>
-                <w:bCs w:val="false"/>
-                <w:i w:val="false"/>
-                <w:iCs w:val="false"/>
-                <w:strike w:val="false"/>
-                <w:dstrike w:val="false"/>
-                <w:outline w:val="false"/>
-                <w:shadow w:val="false"/>
-                <w:color w:val="000000"/>
-                <w:sz w:val="24"/>
-                <w:szCs w:val="24"/>
-                <w:u w:val="none"/>
+                <w:b/>
+                <w:bCs/>
+                <w:sz w:val="22"/>
+                <w:szCs w:val="22"/>
               </w:rPr>
             </w:r>
           </w:p>
@@ -3582,7 +3541,7 @@
         <w:pStyle w:val="Normal"/>
         <w:numPr>
           <w:ilvl w:val="0"/>
-          <w:numId w:val="2"/>
+          <w:numId w:val="1"/>
         </w:numPr>
         <w:bidi w:val="0"/>
         <w:jc w:val="left"/>
@@ -3602,6 +3561,55 @@
         <w:t>A nehézségi gyorsulás megállapítása</w:t>
       </w:r>
       <w:r>
+        <w:drawing>
+          <wp:anchor behindDoc="0" distT="0" distB="0" distL="0" distR="0" simplePos="0" locked="0" layoutInCell="1" allowOverlap="1" relativeHeight="2">
+            <wp:simplePos x="0" y="0"/>
+            <wp:positionH relativeFrom="column">
+              <wp:posOffset>3286760</wp:posOffset>
+            </wp:positionH>
+            <wp:positionV relativeFrom="paragraph">
+              <wp:posOffset>110490</wp:posOffset>
+            </wp:positionV>
+            <wp:extent cx="1075055" cy="627380"/>
+            <wp:effectExtent l="0" t="0" r="0" b="0"/>
+            <wp:wrapNone/>
+            <wp:docPr id="1" name="Image1" descr=""/>
+            <wp:cNvGraphicFramePr>
+              <a:graphicFrameLocks xmlns:a="http://schemas.openxmlformats.org/drawingml/2006/main" noChangeAspect="1"/>
+            </wp:cNvGraphicFramePr>
+            <a:graphic xmlns:a="http://schemas.openxmlformats.org/drawingml/2006/main">
+              <a:graphicData uri="http://schemas.openxmlformats.org/drawingml/2006/picture">
+                <pic:pic xmlns:pic="http://schemas.openxmlformats.org/drawingml/2006/picture">
+                  <pic:nvPicPr>
+                    <pic:cNvPr id="1" name="Image1" descr=""/>
+                    <pic:cNvPicPr>
+                      <a:picLocks noChangeAspect="1" noChangeArrowheads="1"/>
+                    </pic:cNvPicPr>
+                  </pic:nvPicPr>
+                  <pic:blipFill>
+                    <a:blip r:embed="rId2"/>
+                    <a:srcRect l="0" t="0" r="2790" b="3019"/>
+                    <a:stretch>
+                      <a:fillRect/>
+                    </a:stretch>
+                  </pic:blipFill>
+                  <pic:spPr bwMode="auto">
+                    <a:xfrm>
+                      <a:off x="0" y="0"/>
+                      <a:ext cx="1075055" cy="627380"/>
+                    </a:xfrm>
+                    <a:prstGeom prst="rect">
+                      <a:avLst/>
+                    </a:prstGeom>
+                    <a:noFill/>
+                  </pic:spPr>
+                </pic:pic>
+              </a:graphicData>
+            </a:graphic>
+          </wp:anchor>
+        </w:drawing>
+      </w:r>
+      <w:r>
         <w:rPr>
           <w:i/>
           <w:iCs/>
@@ -3629,6 +3637,394 @@
       <w:pPr>
         <w:pStyle w:val="Normal"/>
         <w:bidi w:val="0"/>
+        <w:jc w:val="left"/>
+        <w:rPr>
+          <w:sz w:val="22"/>
+          <w:szCs w:val="22"/>
+        </w:rPr>
+      </w:pPr>
+      <w:r>
+        <w:rPr>
+          <w:sz w:val="22"/>
+          <w:szCs w:val="22"/>
+          <w:u w:val="none"/>
+        </w:rPr>
+        <w:t>Ismert az alábbi összefügvés matematikai ingákra nézve:</w:t>
+      </w:r>
+    </w:p>
+    <w:p>
+      <w:pPr>
+        <w:pStyle w:val="Normal"/>
+        <w:bidi w:val="0"/>
+        <w:jc w:val="left"/>
+        <w:rPr>
+          <w:sz w:val="22"/>
+          <w:szCs w:val="22"/>
+          <w:u w:val="none"/>
+        </w:rPr>
+      </w:pPr>
+      <w:r>
+        <w:rPr>
+          <w:sz w:val="22"/>
+          <w:szCs w:val="22"/>
+          <w:u w:val="none"/>
+        </w:rPr>
+        <w:drawing>
+          <wp:anchor behindDoc="0" distT="0" distB="0" distL="0" distR="0" simplePos="0" locked="0" layoutInCell="1" allowOverlap="1" relativeHeight="3">
+            <wp:simplePos x="0" y="0"/>
+            <wp:positionH relativeFrom="column">
+              <wp:posOffset>1626235</wp:posOffset>
+            </wp:positionH>
+            <wp:positionV relativeFrom="paragraph">
+              <wp:posOffset>30480</wp:posOffset>
+            </wp:positionV>
+            <wp:extent cx="971550" cy="441325"/>
+            <wp:effectExtent l="0" t="0" r="0" b="0"/>
+            <wp:wrapNone/>
+            <wp:docPr id="2" name="Image2" descr=""/>
+            <wp:cNvGraphicFramePr>
+              <a:graphicFrameLocks xmlns:a="http://schemas.openxmlformats.org/drawingml/2006/main" noChangeAspect="1"/>
+            </wp:cNvGraphicFramePr>
+            <a:graphic xmlns:a="http://schemas.openxmlformats.org/drawingml/2006/main">
+              <a:graphicData uri="http://schemas.openxmlformats.org/drawingml/2006/picture">
+                <pic:pic xmlns:pic="http://schemas.openxmlformats.org/drawingml/2006/picture">
+                  <pic:nvPicPr>
+                    <pic:cNvPr id="2" name="Image2" descr=""/>
+                    <pic:cNvPicPr>
+                      <a:picLocks noChangeAspect="1" noChangeArrowheads="1"/>
+                    </pic:cNvPicPr>
+                  </pic:nvPicPr>
+                  <pic:blipFill>
+                    <a:blip r:embed="rId3"/>
+                    <a:srcRect l="0" t="4213" r="2922" b="4105"/>
+                    <a:stretch>
+                      <a:fillRect/>
+                    </a:stretch>
+                  </pic:blipFill>
+                  <pic:spPr bwMode="auto">
+                    <a:xfrm>
+                      <a:off x="0" y="0"/>
+                      <a:ext cx="971550" cy="441325"/>
+                    </a:xfrm>
+                    <a:prstGeom prst="rect">
+                      <a:avLst/>
+                    </a:prstGeom>
+                    <a:noFill/>
+                  </pic:spPr>
+                </pic:pic>
+              </a:graphicData>
+            </a:graphic>
+          </wp:anchor>
+        </w:drawing>
+      </w:r>
+    </w:p>
+    <w:p>
+      <w:pPr>
+        <w:pStyle w:val="Normal"/>
+        <w:bidi w:val="0"/>
+        <w:jc w:val="left"/>
+        <w:rPr>
+          <w:sz w:val="22"/>
+          <w:szCs w:val="22"/>
+        </w:rPr>
+      </w:pPr>
+      <w:r>
+        <w:rPr>
+          <w:sz w:val="22"/>
+          <w:szCs w:val="22"/>
+          <w:u w:val="none"/>
+        </w:rPr>
+        <w:t xml:space="preserve">Ebből levezethető, hogy </w:t>
+      </w:r>
+    </w:p>
+    <w:p>
+      <w:pPr>
+        <w:pStyle w:val="Normal"/>
+        <w:bidi w:val="0"/>
+        <w:rPr>
+          <w:sz w:val="22"/>
+          <w:szCs w:val="22"/>
+          <w:u w:val="none"/>
+        </w:rPr>
+      </w:pPr>
+      <w:r>
+        <w:rPr>
+          <w:sz w:val="22"/>
+          <w:szCs w:val="22"/>
+          <w:u w:val="none"/>
+        </w:rPr>
+      </w:r>
+    </w:p>
+    <w:p>
+      <w:pPr>
+        <w:pStyle w:val="Normal"/>
+        <w:bidi w:val="0"/>
+        <w:rPr>
+          <w:sz w:val="22"/>
+          <w:szCs w:val="22"/>
+        </w:rPr>
+      </w:pPr>
+      <w:r>
+        <w:rPr>
+          <w:sz w:val="22"/>
+          <w:szCs w:val="22"/>
+          <w:u w:val="none"/>
+        </w:rPr>
+        <w:t>Mivel a legtöbb mérést 150cm-es fonállal végeztük; annak adatait helyettesítsük be:</w:t>
+      </w:r>
+    </w:p>
+    <w:p>
+      <w:pPr>
+        <w:pStyle w:val="Normal"/>
+        <w:bidi w:val="0"/>
+        <w:rPr>
+          <w:sz w:val="22"/>
+          <w:szCs w:val="22"/>
+          <w:u w:val="none"/>
+        </w:rPr>
+      </w:pPr>
+      <w:r>
+        <w:rPr>
+          <w:sz w:val="22"/>
+          <w:szCs w:val="22"/>
+          <w:u w:val="none"/>
+        </w:rPr>
+        <w:drawing>
+          <wp:anchor behindDoc="0" distT="0" distB="0" distL="0" distR="0" simplePos="0" locked="0" layoutInCell="1" allowOverlap="1" relativeHeight="4">
+            <wp:simplePos x="0" y="0"/>
+            <wp:positionH relativeFrom="column">
+              <wp:posOffset>2087245</wp:posOffset>
+            </wp:positionH>
+            <wp:positionV relativeFrom="paragraph">
+              <wp:posOffset>78105</wp:posOffset>
+            </wp:positionV>
+            <wp:extent cx="1402715" cy="491490"/>
+            <wp:effectExtent l="0" t="0" r="0" b="0"/>
+            <wp:wrapNone/>
+            <wp:docPr id="3" name="Image3" descr=""/>
+            <wp:cNvGraphicFramePr>
+              <a:graphicFrameLocks xmlns:a="http://schemas.openxmlformats.org/drawingml/2006/main" noChangeAspect="1"/>
+            </wp:cNvGraphicFramePr>
+            <a:graphic xmlns:a="http://schemas.openxmlformats.org/drawingml/2006/main">
+              <a:graphicData uri="http://schemas.openxmlformats.org/drawingml/2006/picture">
+                <pic:pic xmlns:pic="http://schemas.openxmlformats.org/drawingml/2006/picture">
+                  <pic:nvPicPr>
+                    <pic:cNvPr id="3" name="Image3" descr=""/>
+                    <pic:cNvPicPr>
+                      <a:picLocks noChangeAspect="1" noChangeArrowheads="1"/>
+                    </pic:cNvPicPr>
+                  </pic:nvPicPr>
+                  <pic:blipFill>
+                    <a:blip r:embed="rId4"/>
+                    <a:srcRect l="0" t="0" r="1603" b="0"/>
+                    <a:stretch>
+                      <a:fillRect/>
+                    </a:stretch>
+                  </pic:blipFill>
+                  <pic:spPr bwMode="auto">
+                    <a:xfrm>
+                      <a:off x="0" y="0"/>
+                      <a:ext cx="1402715" cy="491490"/>
+                    </a:xfrm>
+                    <a:prstGeom prst="rect">
+                      <a:avLst/>
+                    </a:prstGeom>
+                    <a:noFill/>
+                  </pic:spPr>
+                </pic:pic>
+              </a:graphicData>
+            </a:graphic>
+          </wp:anchor>
+        </w:drawing>
+      </w:r>
+    </w:p>
+    <w:p>
+      <w:pPr>
+        <w:pStyle w:val="Normal"/>
+        <w:bidi w:val="0"/>
+        <w:rPr>
+          <w:sz w:val="22"/>
+          <w:szCs w:val="22"/>
+          <w:u w:val="none"/>
+        </w:rPr>
+      </w:pPr>
+      <w:r>
+        <w:rPr>
+          <w:sz w:val="22"/>
+          <w:szCs w:val="22"/>
+          <w:u w:val="none"/>
+        </w:rPr>
+      </w:r>
+    </w:p>
+    <w:p>
+      <w:pPr>
+        <w:pStyle w:val="Normal"/>
+        <w:bidi w:val="0"/>
+        <w:rPr>
+          <w:sz w:val="22"/>
+          <w:szCs w:val="22"/>
+          <w:u w:val="none"/>
+        </w:rPr>
+      </w:pPr>
+      <w:r>
+        <w:rPr>
+          <w:sz w:val="22"/>
+          <w:szCs w:val="22"/>
+          <w:u w:val="none"/>
+        </w:rPr>
+      </w:r>
+    </w:p>
+    <w:p>
+      <w:pPr>
+        <w:pStyle w:val="Normal"/>
+        <w:bidi w:val="0"/>
+        <w:rPr>
+          <w:sz w:val="22"/>
+          <w:szCs w:val="22"/>
+          <w:u w:val="none"/>
+        </w:rPr>
+      </w:pPr>
+      <w:r>
+        <w:rPr>
+          <w:sz w:val="22"/>
+          <w:szCs w:val="22"/>
+          <w:u w:val="none"/>
+        </w:rPr>
+      </w:r>
+    </w:p>
+    <w:p>
+      <w:pPr>
+        <w:pStyle w:val="Normal"/>
+        <w:bidi w:val="0"/>
+        <w:jc w:val="both"/>
+        <w:rPr>
+          <w:sz w:val="22"/>
+          <w:szCs w:val="22"/>
+        </w:rPr>
+      </w:pPr>
+      <w:r>
+        <w:rPr>
+          <w:sz w:val="22"/>
+          <w:szCs w:val="22"/>
+          <w:u w:val="none"/>
+        </w:rPr>
+        <w:t xml:space="preserve">Így </w:t>
+      </w:r>
+      <w:r>
+        <w:rPr>
+          <w:b/>
+          <w:bCs/>
+          <w:sz w:val="22"/>
+          <w:szCs w:val="22"/>
+          <w:u w:val="none"/>
+        </w:rPr>
+        <w:t>~9,70m/s</w:t>
+      </w:r>
+      <w:r>
+        <w:rPr>
+          <w:b/>
+          <w:bCs/>
+          <w:sz w:val="22"/>
+          <w:szCs w:val="22"/>
+          <w:u w:val="none"/>
+          <w:vertAlign w:val="superscript"/>
+        </w:rPr>
+        <w:t>2</w:t>
+      </w:r>
+      <w:r>
+        <w:rPr>
+          <w:position w:val="0"/>
+          <w:sz w:val="22"/>
+          <w:sz w:val="22"/>
+          <w:szCs w:val="22"/>
+          <w:u w:val="none"/>
+          <w:vertAlign w:val="baseline"/>
+        </w:rPr>
+        <w:t xml:space="preserve">-es értéket kapunk. Ez közelítőleg megegyezik a Fazekas Mihály Gimnázium épületére az </w:t>
+      </w:r>
+      <w:r>
+        <w:rPr>
+          <w:i/>
+          <w:iCs/>
+          <w:position w:val="0"/>
+          <w:sz w:val="22"/>
+          <w:sz w:val="22"/>
+          <w:szCs w:val="22"/>
+          <w:u w:val="none"/>
+          <w:vertAlign w:val="baseline"/>
+        </w:rPr>
+        <w:t xml:space="preserve">1967-es </w:t>
+      </w:r>
+      <w:r>
+        <w:rPr>
+          <w:i/>
+          <w:iCs/>
+          <w:position w:val="0"/>
+          <w:sz w:val="22"/>
+          <w:sz w:val="22"/>
+          <w:szCs w:val="22"/>
+          <w:vertAlign w:val="baseline"/>
+        </w:rPr>
+        <w:t>Nemzetközi Gravitációs Formula</w:t>
+      </w:r>
+      <w:r>
+        <w:rPr>
+          <w:position w:val="0"/>
+          <w:sz w:val="22"/>
+          <w:sz w:val="22"/>
+          <w:szCs w:val="22"/>
+          <w:vertAlign w:val="baseline"/>
+        </w:rPr>
+        <w:t xml:space="preserve"> alapján kiszámolható ~9,79m/s</w:t>
+      </w:r>
+      <w:r>
+        <w:rPr>
+          <w:sz w:val="22"/>
+          <w:szCs w:val="22"/>
+          <w:vertAlign w:val="superscript"/>
+        </w:rPr>
+        <w:t>2</w:t>
+      </w:r>
+      <w:r>
+        <w:rPr>
+          <w:position w:val="0"/>
+          <w:sz w:val="22"/>
+          <w:sz w:val="22"/>
+          <w:szCs w:val="22"/>
+          <w:vertAlign w:val="baseline"/>
+        </w:rPr>
+        <w:t>-es értékkel</w:t>
+      </w:r>
+      <w:r>
+        <w:rPr>
+          <w:position w:val="0"/>
+          <w:sz w:val="22"/>
+          <w:sz w:val="22"/>
+          <w:szCs w:val="22"/>
+          <w:u w:val="none"/>
+          <w:vertAlign w:val="baseline"/>
+        </w:rPr>
+        <w:t>.</w:t>
+      </w:r>
+    </w:p>
+    <w:p>
+      <w:pPr>
+        <w:pStyle w:val="Normal"/>
+        <w:bidi w:val="0"/>
+        <w:rPr>
+          <w:u w:val="none"/>
+        </w:rPr>
+      </w:pPr>
+      <w:r>
+        <w:rPr>
+          <w:u w:val="none"/>
+        </w:rPr>
+      </w:r>
+    </w:p>
+    <w:p>
+      <w:pPr>
+        <w:pStyle w:val="Normal"/>
+        <w:bidi w:val="0"/>
         <w:rPr>
           <w:u w:val="none"/>
         </w:rPr>
@@ -3658,7 +4054,7 @@
         <w:pStyle w:val="Normal"/>
         <w:numPr>
           <w:ilvl w:val="0"/>
-          <w:numId w:val="2"/>
+          <w:numId w:val="1"/>
         </w:numPr>
         <w:bidi w:val="0"/>
         <w:jc w:val="left"/>
@@ -3704,80 +4100,253 @@
     <w:p>
       <w:pPr>
         <w:pStyle w:val="Normal"/>
-        <w:bidi w:val="0"/>
-        <w:rPr>
-          <w:u w:val="none"/>
-        </w:rPr>
-      </w:pPr>
-      <w:r>
-        <w:rPr>
-          <w:u w:val="none"/>
-        </w:rPr>
-      </w:r>
-    </w:p>
-    <w:p>
-      <w:pPr>
-        <w:pStyle w:val="Normal"/>
-        <w:bidi w:val="0"/>
-        <w:rPr>
-          <w:u w:val="none"/>
-        </w:rPr>
-      </w:pPr>
-      <w:r>
-        <w:rPr>
-          <w:u w:val="none"/>
-        </w:rPr>
-      </w:r>
-    </w:p>
-    <w:p>
-      <w:pPr>
-        <w:pStyle w:val="Normal"/>
         <w:numPr>
           <w:ilvl w:val="0"/>
-          <w:numId w:val="2"/>
+          <w:numId w:val="3"/>
         </w:numPr>
         <w:bidi w:val="0"/>
         <w:jc w:val="left"/>
         <w:rPr>
-          <w:i/>
-          <w:i/>
-          <w:iCs/>
-          <w:u w:val="single"/>
-        </w:rPr>
-      </w:pPr>
-      <w:r>
-        <w:rPr>
-          <w:i/>
-          <w:iCs/>
-          <w:u w:val="single"/>
-        </w:rPr>
-        <w:t>A mérés kiértékelése</w:t>
-      </w:r>
-      <w:r>
-        <w:rPr>
-          <w:i/>
-          <w:iCs/>
-          <w:u w:val="none"/>
-        </w:rPr>
-        <w:t>:</w:t>
-      </w:r>
-    </w:p>
-    <w:p>
-      <w:pPr>
-        <w:pStyle w:val="Normal"/>
-        <w:bidi w:val="0"/>
-        <w:jc w:val="left"/>
-        <w:rPr>
-          <w:i w:val="false"/>
-          <w:i w:val="false"/>
-          <w:iCs w:val="false"/>
-        </w:rPr>
-      </w:pPr>
-      <w:r>
-        <w:rPr>
-          <w:i w:val="false"/>
-          <w:iCs w:val="false"/>
-        </w:rPr>
+          <w:sz w:val="22"/>
+          <w:szCs w:val="22"/>
+          <w:u w:val="none"/>
+        </w:rPr>
+      </w:pPr>
+      <w:r>
+        <w:rPr>
+          <w:sz w:val="22"/>
+          <w:szCs w:val="22"/>
+          <w:u w:val="none"/>
+        </w:rPr>
+        <w:t>Távolság mérésére használt eszközök és azok adatainak leolvasásának pontatlansága</w:t>
+      </w:r>
+    </w:p>
+    <w:p>
+      <w:pPr>
+        <w:pStyle w:val="Normal"/>
+        <w:numPr>
+          <w:ilvl w:val="0"/>
+          <w:numId w:val="3"/>
+        </w:numPr>
+        <w:bidi w:val="0"/>
+        <w:jc w:val="left"/>
+        <w:rPr>
+          <w:sz w:val="22"/>
+          <w:szCs w:val="22"/>
+          <w:u w:val="none"/>
+        </w:rPr>
+      </w:pPr>
+      <w:r>
+        <w:rPr>
+          <w:sz w:val="22"/>
+          <w:szCs w:val="22"/>
+          <w:u w:val="none"/>
+        </w:rPr>
+        <w:t>A stopperóra ingahelyzethez való relatív elindításának és megállításának időeltérései (emberi hiba)</w:t>
+      </w:r>
+    </w:p>
+    <w:p>
+      <w:pPr>
+        <w:pStyle w:val="Normal"/>
+        <w:numPr>
+          <w:ilvl w:val="0"/>
+          <w:numId w:val="3"/>
+        </w:numPr>
+        <w:bidi w:val="0"/>
+        <w:jc w:val="left"/>
+        <w:rPr>
+          <w:sz w:val="22"/>
+          <w:szCs w:val="22"/>
+          <w:u w:val="none"/>
+        </w:rPr>
+      </w:pPr>
+      <w:r>
+        <w:rPr>
+          <w:sz w:val="22"/>
+          <w:szCs w:val="22"/>
+          <w:u w:val="none"/>
+        </w:rPr>
+        <w:t>Nem valódi matematikai inga</w:t>
+      </w:r>
+    </w:p>
+    <w:p>
+      <w:pPr>
+        <w:pStyle w:val="Normal"/>
+        <w:numPr>
+          <w:ilvl w:val="1"/>
+          <w:numId w:val="3"/>
+        </w:numPr>
+        <w:bidi w:val="0"/>
+        <w:jc w:val="left"/>
+        <w:rPr>
+          <w:sz w:val="22"/>
+          <w:szCs w:val="22"/>
+          <w:u w:val="none"/>
+        </w:rPr>
+      </w:pPr>
+      <w:r>
+        <w:rPr>
+          <w:sz w:val="22"/>
+          <w:szCs w:val="22"/>
+          <w:u w:val="none"/>
+        </w:rPr>
+        <w:t>A szögkitérés valójában nem eltekinthető mértékű</w:t>
+      </w:r>
+    </w:p>
+    <w:p>
+      <w:pPr>
+        <w:pStyle w:val="Normal"/>
+        <w:numPr>
+          <w:ilvl w:val="1"/>
+          <w:numId w:val="3"/>
+        </w:numPr>
+        <w:bidi w:val="0"/>
+        <w:jc w:val="left"/>
+        <w:rPr>
+          <w:sz w:val="22"/>
+          <w:szCs w:val="22"/>
+          <w:u w:val="none"/>
+        </w:rPr>
+      </w:pPr>
+      <w:r>
+        <w:rPr>
+          <w:sz w:val="22"/>
+          <w:szCs w:val="22"/>
+          <w:u w:val="none"/>
+        </w:rPr>
+        <w:t>A rendszerre külső erők hatnak</w:t>
+      </w:r>
+    </w:p>
+    <w:p>
+      <w:pPr>
+        <w:pStyle w:val="Normal"/>
+        <w:numPr>
+          <w:ilvl w:val="2"/>
+          <w:numId w:val="3"/>
+        </w:numPr>
+        <w:bidi w:val="0"/>
+        <w:jc w:val="left"/>
+        <w:rPr>
+          <w:sz w:val="22"/>
+          <w:szCs w:val="22"/>
+          <w:u w:val="none"/>
+        </w:rPr>
+      </w:pPr>
+      <w:r>
+        <w:rPr>
+          <w:sz w:val="22"/>
+          <w:szCs w:val="22"/>
+          <w:u w:val="none"/>
+        </w:rPr>
+        <w:t>légellenállás</w:t>
+      </w:r>
+    </w:p>
+    <w:p>
+      <w:pPr>
+        <w:pStyle w:val="Normal"/>
+        <w:numPr>
+          <w:ilvl w:val="2"/>
+          <w:numId w:val="3"/>
+        </w:numPr>
+        <w:bidi w:val="0"/>
+        <w:jc w:val="left"/>
+        <w:rPr>
+          <w:sz w:val="22"/>
+          <w:szCs w:val="22"/>
+          <w:u w:val="none"/>
+        </w:rPr>
+      </w:pPr>
+      <w:r>
+        <w:rPr>
+          <w:sz w:val="22"/>
+          <w:szCs w:val="22"/>
+          <w:u w:val="none"/>
+        </w:rPr>
+        <w:t>ingakötél súrlódása</w:t>
+      </w:r>
+    </w:p>
+    <w:p>
+      <w:pPr>
+        <w:pStyle w:val="Normal"/>
+        <w:numPr>
+          <w:ilvl w:val="2"/>
+          <w:numId w:val="3"/>
+        </w:numPr>
+        <w:bidi w:val="0"/>
+        <w:jc w:val="left"/>
+        <w:rPr>
+          <w:sz w:val="22"/>
+          <w:szCs w:val="22"/>
+          <w:u w:val="none"/>
+        </w:rPr>
+      </w:pPr>
+      <w:r>
+        <w:rPr>
+          <w:sz w:val="22"/>
+          <w:szCs w:val="22"/>
+          <w:u w:val="none"/>
+        </w:rPr>
+        <w:t>tökéletlenül rögzített állvány miatti erőhatások</w:t>
+      </w:r>
+    </w:p>
+    <w:p>
+      <w:pPr>
+        <w:pStyle w:val="Normal"/>
+        <w:numPr>
+          <w:ilvl w:val="0"/>
+          <w:numId w:val="3"/>
+        </w:numPr>
+        <w:bidi w:val="0"/>
+        <w:jc w:val="left"/>
+        <w:rPr>
+          <w:sz w:val="22"/>
+          <w:szCs w:val="22"/>
+          <w:u w:val="none"/>
+        </w:rPr>
+      </w:pPr>
+      <w:r>
+        <w:rPr>
+          <w:sz w:val="22"/>
+          <w:szCs w:val="22"/>
+          <w:u w:val="none"/>
+        </w:rPr>
+        <w:t>Közelített értékekkel való számolás</w:t>
+      </w:r>
+    </w:p>
+    <w:p>
+      <w:pPr>
+        <w:pStyle w:val="Normal"/>
+        <w:bidi w:val="0"/>
+        <w:rPr>
+          <w:u w:val="none"/>
+        </w:rPr>
+      </w:pPr>
+      <w:r>
+        <w:rPr>
+          <w:u w:val="none"/>
+        </w:rPr>
+      </w:r>
+    </w:p>
+    <w:p>
+      <w:pPr>
+        <w:pStyle w:val="Normal"/>
+        <w:bidi w:val="0"/>
+        <w:rPr>
+          <w:i w:val="false"/>
+          <w:i w:val="false"/>
+          <w:iCs w:val="false"/>
+          <w:sz w:val="28"/>
+          <w:szCs w:val="28"/>
+        </w:rPr>
+      </w:pPr>
+      <w:r>
+        <w:rPr>
+          <w:i w:val="false"/>
+          <w:iCs w:val="false"/>
+          <w:sz w:val="28"/>
+          <w:szCs w:val="28"/>
+        </w:rPr>
+        <w:t>Köszönöm a figyelmet!</w:t>
       </w:r>
     </w:p>
     <w:sectPr>
@@ -3798,125 +4367,6 @@
   <w:abstractNum w:abstractNumId="1">
     <w:lvl w:ilvl="0">
       <w:start w:val="1"/>
-      <w:numFmt w:val="none"/>
-      <w:suff w:val="nothing"/>
-      <w:lvlText w:val=""/>
-      <w:lvlJc w:val="left"/>
-      <w:pPr>
-        <w:tabs>
-          <w:tab w:val="num" w:pos="0"/>
-        </w:tabs>
-        <w:ind w:left="0" w:hanging="0"/>
-      </w:pPr>
-    </w:lvl>
-    <w:lvl w:ilvl="1">
-      <w:start w:val="1"/>
-      <w:numFmt w:val="none"/>
-      <w:suff w:val="nothing"/>
-      <w:lvlText w:val=""/>
-      <w:lvlJc w:val="left"/>
-      <w:pPr>
-        <w:tabs>
-          <w:tab w:val="num" w:pos="0"/>
-        </w:tabs>
-        <w:ind w:left="0" w:hanging="0"/>
-      </w:pPr>
-    </w:lvl>
-    <w:lvl w:ilvl="2">
-      <w:start w:val="1"/>
-      <w:numFmt w:val="none"/>
-      <w:suff w:val="nothing"/>
-      <w:lvlText w:val=""/>
-      <w:lvlJc w:val="left"/>
-      <w:pPr>
-        <w:tabs>
-          <w:tab w:val="num" w:pos="0"/>
-        </w:tabs>
-        <w:ind w:left="0" w:hanging="0"/>
-      </w:pPr>
-    </w:lvl>
-    <w:lvl w:ilvl="3">
-      <w:start w:val="1"/>
-      <w:numFmt w:val="none"/>
-      <w:suff w:val="nothing"/>
-      <w:lvlText w:val=""/>
-      <w:lvlJc w:val="left"/>
-      <w:pPr>
-        <w:tabs>
-          <w:tab w:val="num" w:pos="0"/>
-        </w:tabs>
-        <w:ind w:left="0" w:hanging="0"/>
-      </w:pPr>
-    </w:lvl>
-    <w:lvl w:ilvl="4">
-      <w:start w:val="1"/>
-      <w:numFmt w:val="none"/>
-      <w:suff w:val="nothing"/>
-      <w:lvlText w:val=""/>
-      <w:lvlJc w:val="left"/>
-      <w:pPr>
-        <w:tabs>
-          <w:tab w:val="num" w:pos="0"/>
-        </w:tabs>
-        <w:ind w:left="0" w:hanging="0"/>
-      </w:pPr>
-    </w:lvl>
-    <w:lvl w:ilvl="5">
-      <w:start w:val="1"/>
-      <w:numFmt w:val="none"/>
-      <w:suff w:val="nothing"/>
-      <w:lvlText w:val=""/>
-      <w:lvlJc w:val="left"/>
-      <w:pPr>
-        <w:tabs>
-          <w:tab w:val="num" w:pos="0"/>
-        </w:tabs>
-        <w:ind w:left="0" w:hanging="0"/>
-      </w:pPr>
-    </w:lvl>
-    <w:lvl w:ilvl="6">
-      <w:start w:val="1"/>
-      <w:numFmt w:val="none"/>
-      <w:suff w:val="nothing"/>
-      <w:lvlText w:val=""/>
-      <w:lvlJc w:val="left"/>
-      <w:pPr>
-        <w:tabs>
-          <w:tab w:val="num" w:pos="0"/>
-        </w:tabs>
-        <w:ind w:left="0" w:hanging="0"/>
-      </w:pPr>
-    </w:lvl>
-    <w:lvl w:ilvl="7">
-      <w:start w:val="1"/>
-      <w:numFmt w:val="none"/>
-      <w:suff w:val="nothing"/>
-      <w:lvlText w:val=""/>
-      <w:lvlJc w:val="left"/>
-      <w:pPr>
-        <w:tabs>
-          <w:tab w:val="num" w:pos="0"/>
-        </w:tabs>
-        <w:ind w:left="0" w:hanging="0"/>
-      </w:pPr>
-    </w:lvl>
-    <w:lvl w:ilvl="8">
-      <w:start w:val="1"/>
-      <w:numFmt w:val="none"/>
-      <w:suff w:val="nothing"/>
-      <w:lvlText w:val=""/>
-      <w:lvlJc w:val="left"/>
-      <w:pPr>
-        <w:tabs>
-          <w:tab w:val="num" w:pos="0"/>
-        </w:tabs>
-        <w:ind w:left="0" w:hanging="0"/>
-      </w:pPr>
-    </w:lvl>
-  </w:abstractNum>
-  <w:abstractNum w:abstractNumId="2">
-    <w:lvl w:ilvl="0">
-      <w:start w:val="1"/>
       <w:numFmt w:val="decimal"/>
       <w:lvlText w:val="%1."/>
       <w:lvlJc w:val="left"/>
@@ -4033,7 +4483,7 @@
       <w:rPr/>
     </w:lvl>
   </w:abstractNum>
-  <w:abstractNum w:abstractNumId="3">
+  <w:abstractNum w:abstractNumId="2">
     <w:lvl w:ilvl="0">
       <w:start w:val="1"/>
       <w:numFmt w:val="bullet"/>
@@ -4168,6 +4618,262 @@
       <w:rPr>
         <w:rFonts w:ascii="OpenSymbol" w:hAnsi="OpenSymbol" w:cs="OpenSymbol" w:hint="default"/>
       </w:rPr>
+    </w:lvl>
+  </w:abstractNum>
+  <w:abstractNum w:abstractNumId="3">
+    <w:lvl w:ilvl="0">
+      <w:start w:val="1"/>
+      <w:numFmt w:val="bullet"/>
+      <w:lvlText w:val=""/>
+      <w:lvlJc w:val="left"/>
+      <w:pPr>
+        <w:tabs>
+          <w:tab w:val="num" w:pos="720"/>
+        </w:tabs>
+        <w:ind w:left="720" w:hanging="360"/>
+      </w:pPr>
+      <w:rPr>
+        <w:rFonts w:ascii="Symbol" w:hAnsi="Symbol" w:cs="Symbol" w:hint="default"/>
+      </w:rPr>
+    </w:lvl>
+    <w:lvl w:ilvl="1">
+      <w:start w:val="1"/>
+      <w:numFmt w:val="bullet"/>
+      <w:lvlText w:val="◦"/>
+      <w:lvlJc w:val="left"/>
+      <w:pPr>
+        <w:tabs>
+          <w:tab w:val="num" w:pos="1080"/>
+        </w:tabs>
+        <w:ind w:left="1080" w:hanging="360"/>
+      </w:pPr>
+      <w:rPr>
+        <w:rFonts w:ascii="OpenSymbol" w:hAnsi="OpenSymbol" w:cs="OpenSymbol" w:hint="default"/>
+      </w:rPr>
+    </w:lvl>
+    <w:lvl w:ilvl="2">
+      <w:start w:val="1"/>
+      <w:numFmt w:val="bullet"/>
+      <w:lvlText w:val="▪"/>
+      <w:lvlJc w:val="left"/>
+      <w:pPr>
+        <w:tabs>
+          <w:tab w:val="num" w:pos="1440"/>
+        </w:tabs>
+        <w:ind w:left="1440" w:hanging="360"/>
+      </w:pPr>
+      <w:rPr>
+        <w:rFonts w:ascii="OpenSymbol" w:hAnsi="OpenSymbol" w:cs="OpenSymbol" w:hint="default"/>
+      </w:rPr>
+    </w:lvl>
+    <w:lvl w:ilvl="3">
+      <w:start w:val="1"/>
+      <w:numFmt w:val="bullet"/>
+      <w:lvlText w:val=""/>
+      <w:lvlJc w:val="left"/>
+      <w:pPr>
+        <w:tabs>
+          <w:tab w:val="num" w:pos="1800"/>
+        </w:tabs>
+        <w:ind w:left="1800" w:hanging="360"/>
+      </w:pPr>
+      <w:rPr>
+        <w:rFonts w:ascii="Symbol" w:hAnsi="Symbol" w:cs="Symbol" w:hint="default"/>
+      </w:rPr>
+    </w:lvl>
+    <w:lvl w:ilvl="4">
+      <w:start w:val="1"/>
+      <w:numFmt w:val="bullet"/>
+      <w:lvlText w:val="◦"/>
+      <w:lvlJc w:val="left"/>
+      <w:pPr>
+        <w:tabs>
+          <w:tab w:val="num" w:pos="2160"/>
+        </w:tabs>
+        <w:ind w:left="2160" w:hanging="360"/>
+      </w:pPr>
+      <w:rPr>
+        <w:rFonts w:ascii="OpenSymbol" w:hAnsi="OpenSymbol" w:cs="OpenSymbol" w:hint="default"/>
+      </w:rPr>
+    </w:lvl>
+    <w:lvl w:ilvl="5">
+      <w:start w:val="1"/>
+      <w:numFmt w:val="bullet"/>
+      <w:lvlText w:val="▪"/>
+      <w:lvlJc w:val="left"/>
+      <w:pPr>
+        <w:tabs>
+          <w:tab w:val="num" w:pos="2520"/>
+        </w:tabs>
+        <w:ind w:left="2520" w:hanging="360"/>
+      </w:pPr>
+      <w:rPr>
+        <w:rFonts w:ascii="OpenSymbol" w:hAnsi="OpenSymbol" w:cs="OpenSymbol" w:hint="default"/>
+      </w:rPr>
+    </w:lvl>
+    <w:lvl w:ilvl="6">
+      <w:start w:val="1"/>
+      <w:numFmt w:val="bullet"/>
+      <w:lvlText w:val=""/>
+      <w:lvlJc w:val="left"/>
+      <w:pPr>
+        <w:tabs>
+          <w:tab w:val="num" w:pos="2880"/>
+        </w:tabs>
+        <w:ind w:left="2880" w:hanging="360"/>
+      </w:pPr>
+      <w:rPr>
+        <w:rFonts w:ascii="Symbol" w:hAnsi="Symbol" w:cs="Symbol" w:hint="default"/>
+      </w:rPr>
+    </w:lvl>
+    <w:lvl w:ilvl="7">
+      <w:start w:val="1"/>
+      <w:numFmt w:val="bullet"/>
+      <w:lvlText w:val="◦"/>
+      <w:lvlJc w:val="left"/>
+      <w:pPr>
+        <w:tabs>
+          <w:tab w:val="num" w:pos="3240"/>
+        </w:tabs>
+        <w:ind w:left="3240" w:hanging="360"/>
+      </w:pPr>
+      <w:rPr>
+        <w:rFonts w:ascii="OpenSymbol" w:hAnsi="OpenSymbol" w:cs="OpenSymbol" w:hint="default"/>
+      </w:rPr>
+    </w:lvl>
+    <w:lvl w:ilvl="8">
+      <w:start w:val="1"/>
+      <w:numFmt w:val="bullet"/>
+      <w:lvlText w:val="▪"/>
+      <w:lvlJc w:val="left"/>
+      <w:pPr>
+        <w:tabs>
+          <w:tab w:val="num" w:pos="3600"/>
+        </w:tabs>
+        <w:ind w:left="3600" w:hanging="360"/>
+      </w:pPr>
+      <w:rPr>
+        <w:rFonts w:ascii="OpenSymbol" w:hAnsi="OpenSymbol" w:cs="OpenSymbol" w:hint="default"/>
+      </w:rPr>
+    </w:lvl>
+  </w:abstractNum>
+  <w:abstractNum w:abstractNumId="4">
+    <w:lvl w:ilvl="0">
+      <w:start w:val="1"/>
+      <w:numFmt w:val="none"/>
+      <w:suff w:val="nothing"/>
+      <w:lvlText w:val=""/>
+      <w:lvlJc w:val="left"/>
+      <w:pPr>
+        <w:tabs>
+          <w:tab w:val="num" w:pos="0"/>
+        </w:tabs>
+        <w:ind w:left="0" w:hanging="0"/>
+      </w:pPr>
+    </w:lvl>
+    <w:lvl w:ilvl="1">
+      <w:start w:val="1"/>
+      <w:numFmt w:val="none"/>
+      <w:suff w:val="nothing"/>
+      <w:lvlText w:val=""/>
+      <w:lvlJc w:val="left"/>
+      <w:pPr>
+        <w:tabs>
+          <w:tab w:val="num" w:pos="0"/>
+        </w:tabs>
+        <w:ind w:left="0" w:hanging="0"/>
+      </w:pPr>
+    </w:lvl>
+    <w:lvl w:ilvl="2">
+      <w:start w:val="1"/>
+      <w:numFmt w:val="none"/>
+      <w:suff w:val="nothing"/>
+      <w:lvlText w:val=""/>
+      <w:lvlJc w:val="left"/>
+      <w:pPr>
+        <w:tabs>
+          <w:tab w:val="num" w:pos="0"/>
+        </w:tabs>
+        <w:ind w:left="0" w:hanging="0"/>
+      </w:pPr>
+    </w:lvl>
+    <w:lvl w:ilvl="3">
+      <w:start w:val="1"/>
+      <w:numFmt w:val="none"/>
+      <w:suff w:val="nothing"/>
+      <w:lvlText w:val=""/>
+      <w:lvlJc w:val="left"/>
+      <w:pPr>
+        <w:tabs>
+          <w:tab w:val="num" w:pos="0"/>
+        </w:tabs>
+        <w:ind w:left="0" w:hanging="0"/>
+      </w:pPr>
+    </w:lvl>
+    <w:lvl w:ilvl="4">
+      <w:start w:val="1"/>
+      <w:numFmt w:val="none"/>
+      <w:suff w:val="nothing"/>
+      <w:lvlText w:val=""/>
+      <w:lvlJc w:val="left"/>
+      <w:pPr>
+        <w:tabs>
+          <w:tab w:val="num" w:pos="0"/>
+        </w:tabs>
+        <w:ind w:left="0" w:hanging="0"/>
+      </w:pPr>
+    </w:lvl>
+    <w:lvl w:ilvl="5">
+      <w:start w:val="1"/>
+      <w:numFmt w:val="none"/>
+      <w:suff w:val="nothing"/>
+      <w:lvlText w:val=""/>
+      <w:lvlJc w:val="left"/>
+      <w:pPr>
+        <w:tabs>
+          <w:tab w:val="num" w:pos="0"/>
+        </w:tabs>
+        <w:ind w:left="0" w:hanging="0"/>
+      </w:pPr>
+    </w:lvl>
+    <w:lvl w:ilvl="6">
+      <w:start w:val="1"/>
+      <w:numFmt w:val="none"/>
+      <w:suff w:val="nothing"/>
+      <w:lvlText w:val=""/>
+      <w:lvlJc w:val="left"/>
+      <w:pPr>
+        <w:tabs>
+          <w:tab w:val="num" w:pos="0"/>
+        </w:tabs>
+        <w:ind w:left="0" w:hanging="0"/>
+      </w:pPr>
+    </w:lvl>
+    <w:lvl w:ilvl="7">
+      <w:start w:val="1"/>
+      <w:numFmt w:val="none"/>
+      <w:suff w:val="nothing"/>
+      <w:lvlText w:val=""/>
+      <w:lvlJc w:val="left"/>
+      <w:pPr>
+        <w:tabs>
+          <w:tab w:val="num" w:pos="0"/>
+        </w:tabs>
+        <w:ind w:left="0" w:hanging="0"/>
+      </w:pPr>
+    </w:lvl>
+    <w:lvl w:ilvl="8">
+      <w:start w:val="1"/>
+      <w:numFmt w:val="none"/>
+      <w:suff w:val="nothing"/>
+      <w:lvlText w:val=""/>
+      <w:lvlJc w:val="left"/>
+      <w:pPr>
+        <w:tabs>
+          <w:tab w:val="num" w:pos="0"/>
+        </w:tabs>
+        <w:ind w:left="0" w:hanging="0"/>
+      </w:pPr>
     </w:lvl>
   </w:abstractNum>
   <w:num w:numId="1">
@@ -4178,6 +4884,9 @@
   </w:num>
   <w:num w:numId="3">
     <w:abstractNumId w:val="3"/>
+  </w:num>
+  <w:num w:numId="4">
+    <w:abstractNumId w:val="4"/>
   </w:num>
 </w:numbering>
 </file>
@@ -4237,6 +4946,18 @@
     <w:rPr>
       <w:rFonts w:ascii="OpenSymbol" w:hAnsi="OpenSymbol" w:eastAsia="OpenSymbol" w:cs="OpenSymbol"/>
     </w:rPr>
+  </w:style>
+  <w:style w:type="character" w:styleId="Bullets">
+    <w:name w:val="Bullets"/>
+    <w:qFormat/>
+    <w:rPr>
+      <w:rFonts w:ascii="OpenSymbol" w:hAnsi="OpenSymbol" w:eastAsia="OpenSymbol" w:cs="OpenSymbol"/>
+    </w:rPr>
+  </w:style>
+  <w:style w:type="character" w:styleId="NumberingSymbols">
+    <w:name w:val="Numbering Symbols"/>
+    <w:qFormat/>
+    <w:rPr/>
   </w:style>
   <w:style w:type="paragraph" w:styleId="Heading">
     <w:name w:val="Heading"/>

</xml_diff>